<commit_message>
rapport BRMIE presque finis
</commit_message>
<xml_diff>
--- a/RapportBrmie.docx
+++ b/RapportBrmie.docx
@@ -58,15 +58,7 @@
     </w:p>
     <w:p>
       <w:r>
-        <w:t xml:space="preserve">Il existe une entente santé entre la RAMQ du Québec et la CPAM de la France, j’ai donc eu </w:t>
-      </w:r>
-      <w:proofErr w:type="gramStart"/>
-      <w:r>
-        <w:t>a</w:t>
-      </w:r>
-      <w:proofErr w:type="gramEnd"/>
-      <w:r>
-        <w:t xml:space="preserve"> remplir le document SE410Q106 et la faire remplir par mon université et ma CPAM afin de la valider auprès de la RAMQ une fois arrivé à Sept-Iles et recevoir ma carte santé qui est un équivalent a la carte vital en France.</w:t>
+        <w:t>Il existe une entente santé entre la RAMQ du Québec et la CPAM de la France, j’ai donc eu a remplir le document SE410Q106 et la faire remplir par mon université et ma CPAM afin de la valider auprès de la RAMQ une fois arrivé à Sept-Iles et recevoir ma carte santé qui est un équivalent a la carte vital en France.</w:t>
       </w:r>
     </w:p>
     <w:p>
@@ -237,7 +229,10 @@
     </w:p>
     <w:p>
       <w:r>
-        <w:t xml:space="preserve">Le nourriture n’est pas autant étoffe qu’en France car oui nous somme un pays gastronomique comparé au Canada donc la plupart des produits </w:t>
+        <w:t>La nourriture</w:t>
+      </w:r>
+      <w:r>
+        <w:t xml:space="preserve"> n’est pas autant étoffe qu’en France car oui nous somme un pays gastronomique comparé au Canada donc la plupart des produits </w:t>
       </w:r>
       <w:r>
         <w:t>français</w:t>
@@ -247,6 +242,66 @@
       </w:r>
       <w:r>
         <w:t>suffisamment</w:t>
+      </w:r>
+      <w:r>
+        <w:t xml:space="preserve"> de produit standard pour parvenir à avoir des repas équilibré et nourrissant, on peut aussi évoquer la spécialité du Québec, la poutine, personnellement je ne suis pas spécialement adepte de ce plat et tant donnée que le fromage utilisé n’est pas très bon mais cela reste un plat </w:t>
+      </w:r>
+      <w:proofErr w:type="spellStart"/>
+      <w:r>
+        <w:t>a</w:t>
+      </w:r>
+      <w:proofErr w:type="spellEnd"/>
+      <w:r>
+        <w:t xml:space="preserve"> essayer en allant la bas, coté sucré le Canada possédé un autre spécialité, le sirop d’érable, je n’ai pas pu y gouté mais les personne avec qui j’ai eu l’occasion d’en parler mon tous dit d’essayer.</w:t>
+      </w:r>
+    </w:p>
+    <w:p>
+      <w:r>
+        <w:t>Le Canada étant un pays nordique et plus précisément le Québec ou j’ai résidé possède un hiver long et froid permettant des activités extérieures rare dans la globalité du territoire français telle que le sky, les randonnées en rackette, ou encore le patin à glace similaire aux rollers, je me suis penché personnellement sur le mur d’escalade du site du Cegep de Sept-Iles qui m’a permis d’effectuer une activité sportive hebdomadaire.</w:t>
+      </w:r>
+    </w:p>
+    <w:p>
+      <w:r>
+        <w:t>Les paysage à voir en randonné sont vraiment magnifique, il n’y a qu’a voir la mer du haut des montagnes ou encore les plateaux enneiger et les lacs gelés.</w:t>
+      </w:r>
+    </w:p>
+    <w:p/>
+    <w:p>
+      <w:r>
+        <w:t xml:space="preserve">Bilan </w:t>
+      </w:r>
+    </w:p>
+    <w:p>
+      <w:r>
+        <w:t>J’ai pris la décision de partir début septembre lorsque que mon établissement IUT du puy en Velay nous en a parlé, il nous en avait déjà parlé l’année d’avant mais cela n’était ne faisait pas encore partie des poursuites d’étude que j’envisager. Cela dit après avoir lié des amitiés et compléter ma première année j’ai eu l’envie de voir un autre pays que la France afin de comprendre un fonctionnement différent de la France,</w:t>
+      </w:r>
+      <w:r>
+        <w:t xml:space="preserve"> j’ai beaucoup aimé découvrir un pays différent du mien.</w:t>
+      </w:r>
+    </w:p>
+    <w:p>
+      <w:r>
+        <w:lastRenderedPageBreak/>
+        <w:t>Le voyage a été entièrement encadré par mon IUT et le Cegep dans lesquelles j’allais, mon IUT ma créer un dossier à compléter avec les différents éléments telle que les assurances ou encore le contrat pédagogique répertoriant les différences de cours afin de valider les ECTS.</w:t>
+      </w:r>
+    </w:p>
+    <w:p>
+      <w:r>
+        <w:t>D’une autre nous avons été reçus au Cegep par ses représentants qui nous ont fait visiter la ville et l’établissement jusqu’au résidence au l’on a habité nous avons aussitôt commence les démarche a compléter avec l’aide des personne sur place afin de valider notre demande auprès de l’organisme de sécurité social équivalent à la CPAM, ou encore les contrats de bail des résidences.</w:t>
+      </w:r>
+    </w:p>
+    <w:p>
+      <w:r>
+        <w:t xml:space="preserve">Avant le départ on est entre en contact avec l’aide de notre IUT avec les ancien élevé parti au Canada l’année d’avant, qui sont d’ailleurs repartie une année en même temps que nous, </w:t>
+      </w:r>
+      <w:r>
+        <w:t>ils nous ont</w:t>
+      </w:r>
+      <w:r>
+        <w:t xml:space="preserve"> expliquer plus simplement les procédure d’un point de vue élevé et nous ont montré </w:t>
+      </w:r>
+      <w:r>
+        <w:t>quelque installation du Cegep du point de vue élevé, l’un deux nous a même inviter a pratiquer l’escalade avec lui.</w:t>
       </w:r>
     </w:p>
     <w:sectPr>

</xml_diff>

<commit_message>
mise a jour fautes RapportBrmie.docx
</commit_message>
<xml_diff>
--- a/RapportBrmie.docx
+++ b/RapportBrmie.docx
@@ -4,7 +4,13 @@
   <w:body>
     <w:p>
       <w:r>
-        <w:t>Je suis parti au Canada du 9 Janvier 2024 au 31 Mai 2024, je suis parti dans le cadre d’un échange scolaire entre mon IUT et le CEGEP de Sept-Iles afin d’effectuer mon second semestre là-bas, je vais donc vous présenter comment s’est dérouler mon semestre.</w:t>
+        <w:t>Je suis parti au Canada du 9 Janvier 2024 au 31 Mai 2024, je suis parti dans le cadre d’un échange scolaire entre mon IUT et le CEGEP de Sept-Iles afin d’effectuer mon second semestre là-bas, je vais donc vous présenter comment s’est déroul</w:t>
+      </w:r>
+      <w:r>
+        <w:t>é</w:t>
+      </w:r>
+      <w:r>
+        <w:t xml:space="preserve"> mon semestre.</w:t>
       </w:r>
     </w:p>
     <w:p>
@@ -14,7 +20,19 @@
     </w:p>
     <w:p>
       <w:r>
-        <w:t xml:space="preserve">Je n’ai pas eu à faire de visa puisque l’échange est organisé par mon université, et que j’y vais pour seulement 5 mois en revanche j’ai eu à faire mon </w:t>
+        <w:t xml:space="preserve">Je n’ai pas eu à faire de visa puisque l’échange est organisé par mon </w:t>
+      </w:r>
+      <w:r>
+        <w:t>université</w:t>
+      </w:r>
+      <w:r>
+        <w:t xml:space="preserve">, et que j’y </w:t>
+      </w:r>
+      <w:r>
+        <w:t xml:space="preserve">suis allé </w:t>
+      </w:r>
+      <w:r>
+        <w:t xml:space="preserve">pour seulement 5 mois en revanche j’ai eu à faire mon </w:t>
       </w:r>
       <w:proofErr w:type="spellStart"/>
       <w:r>
@@ -22,7 +40,13 @@
       </w:r>
       <w:proofErr w:type="spellEnd"/>
       <w:r>
-        <w:t xml:space="preserve"> et suivre les consignes de mon université sur les documents à leur fournir comme par exemple l’assurance civil, rapatriement ou encore santé.</w:t>
+        <w:t xml:space="preserve"> et suivre les consignes de mon université sur les documents à leur fournir comme par exemple l’assurance civil, rapatriement ou encore </w:t>
+      </w:r>
+      <w:r>
+        <w:t>santé</w:t>
+      </w:r>
+      <w:r>
+        <w:t>.</w:t>
       </w:r>
     </w:p>
     <w:p>
@@ -32,10 +56,64 @@
     </w:p>
     <w:p>
       <w:r>
-        <w:t>Les logements nous ont été trouver par notre organisme d’accueil gérant des habitations posséder par une tierce personne, j’ai été logé à 5 min à pied de mon établissement et tous les paiements lier passer directement par une référente dans l’établissement, elle faisait le lien entre le propriétaire et nous</w:t>
-      </w:r>
-      <w:r>
-        <w:t>, le loyer été de 600 dollars canadiens équivalent à environs 400 euros et je le payer en liquide car les virement bancaire été difficile voir impossible à faire à l’international et la caution été de 175 dollars canadiens donc 120 euros</w:t>
+        <w:t>Les logements nous ont été trouv</w:t>
+      </w:r>
+      <w:r>
+        <w:t>é</w:t>
+      </w:r>
+      <w:r>
+        <w:t xml:space="preserve"> par notre organisme d’accueil gérant des habitations posséd</w:t>
+      </w:r>
+      <w:r>
+        <w:t>ées</w:t>
+      </w:r>
+      <w:r>
+        <w:t xml:space="preserve"> par une tierce personne, j’ai été logé à 5 min à pied de mon établissement et tous les paiements li</w:t>
+      </w:r>
+      <w:r>
+        <w:t>é</w:t>
+      </w:r>
+      <w:r>
+        <w:t xml:space="preserve"> passer directement par une référente dans l’établissement, elle faisait le lien entre le propriétaire et nous</w:t>
+      </w:r>
+      <w:r>
+        <w:t>, le loyer été de 600 dollars canadiens équivalent à environs 400 euros et je le pay</w:t>
+      </w:r>
+      <w:r>
+        <w:t>ais</w:t>
+      </w:r>
+      <w:r>
+        <w:t xml:space="preserve"> en liquide car les virement</w:t>
+      </w:r>
+      <w:r>
+        <w:t>s</w:t>
+      </w:r>
+      <w:r>
+        <w:t xml:space="preserve"> bancaire</w:t>
+      </w:r>
+      <w:r>
+        <w:t>s</w:t>
+      </w:r>
+      <w:r>
+        <w:t xml:space="preserve"> ét</w:t>
+      </w:r>
+      <w:r>
+        <w:t>ait</w:t>
+      </w:r>
+      <w:r>
+        <w:t xml:space="preserve"> difficile</w:t>
+      </w:r>
+      <w:r>
+        <w:t>s</w:t>
+      </w:r>
+      <w:r>
+        <w:t xml:space="preserve"> voir impossible à faire à l’international et la caution ét</w:t>
+      </w:r>
+      <w:r>
+        <w:t>ait</w:t>
+      </w:r>
+      <w:r>
+        <w:t xml:space="preserve"> de 175 dollars canadiens donc 120 euros</w:t>
       </w:r>
       <w:r>
         <w:t>.</w:t>
@@ -48,7 +126,37 @@
     </w:p>
     <w:p>
       <w:r>
-        <w:t>Je possède une carte bancaire international, je peux donc m’en servir à l’international sans frais supplémentaire cependant toute les cartes n’ont pas cette possibilité, j’ai donc payé une large partie de mes dépenses en paiement par carte sauf le loyer que j’ai donc payé via liquide, je retirer donc tous les moi avant de devoir payer le loyer.</w:t>
+        <w:t>Je possède une carte bancaire international</w:t>
+      </w:r>
+      <w:r>
+        <w:t>e</w:t>
+      </w:r>
+      <w:r>
+        <w:t>, je peux donc m’en servir à l’international sans frais supplémentaire cependant toute</w:t>
+      </w:r>
+      <w:r>
+        <w:t>s</w:t>
+      </w:r>
+      <w:r>
+        <w:t xml:space="preserve"> les cartes n’ont pas cette </w:t>
+      </w:r>
+      <w:r>
+        <w:t>possibilités</w:t>
+      </w:r>
+      <w:r>
+        <w:t>, j’ai donc payé une large partie de mes dépenses en paiement par carte sauf le loyer que j’ai donc payé via liquide, je retir</w:t>
+      </w:r>
+      <w:r>
+        <w:t>ais</w:t>
+      </w:r>
+      <w:r>
+        <w:t xml:space="preserve"> donc tous les moi</w:t>
+      </w:r>
+      <w:r>
+        <w:t>s</w:t>
+      </w:r>
+      <w:r>
+        <w:t xml:space="preserve"> avant de devoir payer le loyer.</w:t>
       </w:r>
     </w:p>
     <w:p>
@@ -58,7 +166,25 @@
     </w:p>
     <w:p>
       <w:r>
-        <w:t>Il existe une entente santé entre la RAMQ du Québec et la CPAM de la France, j’ai donc eu a remplir le document SE410Q106 et la faire remplir par mon université et ma CPAM afin de la valider auprès de la RAMQ une fois arrivé à Sept-Iles et recevoir ma carte santé qui est un équivalent a la carte vital en France.</w:t>
+        <w:t xml:space="preserve">Il existe une entente santé entre la RAMQ du Québec et la CPAM de la France, j’ai donc eu </w:t>
+      </w:r>
+      <w:r>
+        <w:t>à</w:t>
+      </w:r>
+      <w:r>
+        <w:t xml:space="preserve"> remplir le document SE410Q106 et la faire remplir par mon université et ma CPAM afin de la valider auprès de la RAMQ une fois arrivé à Sept-Iles et recevoir ma carte santé qui est un équivalent </w:t>
+      </w:r>
+      <w:r>
+        <w:t>à</w:t>
+      </w:r>
+      <w:r>
+        <w:t xml:space="preserve"> </w:t>
+      </w:r>
+      <w:r>
+        <w:t>la carte vitale</w:t>
+      </w:r>
+      <w:r>
+        <w:t xml:space="preserve"> en France.</w:t>
       </w:r>
     </w:p>
     <w:p>
@@ -92,7 +218,10 @@
         <w:t xml:space="preserve"> </w:t>
       </w:r>
       <w:r>
-        <w:t xml:space="preserve">mais cela est généralement assez couteux bien que cela fonctionne mal à l’étrangers J’ai donc passé 5 mois là-bas dans avoir accès au réseau téléphonique classique. </w:t>
+        <w:t>mais cela est généralement assez couteux bien que cela fonctionne mal à l’étranger</w:t>
+      </w:r>
+      <w:r>
+        <w:t xml:space="preserve">s. </w:t>
       </w:r>
       <w:r>
         <w:t xml:space="preserve">Comme en France il existe </w:t>
@@ -101,7 +230,13 @@
         <w:t>plusieurs opérateurs téléphoniques</w:t>
       </w:r>
       <w:r>
-        <w:t xml:space="preserve"> au Québec en revanche pour des causes d’inutilité je n’ai pas pris de forfaits </w:t>
+        <w:t xml:space="preserve"> au Québec en revanche pour des causes d’</w:t>
+      </w:r>
+      <w:r>
+        <w:t>inutilités</w:t>
+      </w:r>
+      <w:r>
+        <w:t xml:space="preserve"> je n’ai pas pris de forfaits </w:t>
       </w:r>
       <w:r>
         <w:t>là-bas</w:t>
@@ -125,13 +260,25 @@
         <w:t>rendais</w:t>
       </w:r>
       <w:r>
-        <w:t xml:space="preserve"> et je discuter avec proches via </w:t>
+        <w:t xml:space="preserve"> et je discut</w:t>
+      </w:r>
+      <w:r>
+        <w:t>ais</w:t>
+      </w:r>
+      <w:r>
+        <w:t xml:space="preserve"> avec proches via </w:t>
       </w:r>
       <w:r>
         <w:t>des applications</w:t>
       </w:r>
       <w:r>
-        <w:t xml:space="preserve"> utilisant le wifi et non le réseau mobile.</w:t>
+        <w:t xml:space="preserve"> utilisant le wifi et non le réseau mobile</w:t>
+      </w:r>
+      <w:r>
+        <w:t>. J</w:t>
+      </w:r>
+      <w:r>
+        <w:t>’ai donc passé 5 mois là-bas sans avoir accès au réseau téléphonique classique.</w:t>
       </w:r>
     </w:p>
     <w:p>
@@ -141,12 +288,78 @@
     </w:p>
     <w:p>
       <w:r>
-        <w:t>Contrairement à l’IUT les semaines était fixe et l’ordre des cours ne changé d’une semaine à l’autre, Les cours se dérouler de lundi a vendredi, de 8h à 17h maximum, on avait généralement au moins 2h de pause a un endroit dans la journée, cela peut être de 8h a 10h ou encore de 11h à 13h par exemple le mercredi on avait cours de 11h a 17h on avait une pause de 8h à 11h.</w:t>
-      </w:r>
-    </w:p>
-    <w:p>
-      <w:r>
-        <w:t xml:space="preserve">Les professeurs dont beaucoup plus proche de leur étudiant qu’en France, les professeurs demandent à être tutoyer sans non plus être </w:t>
+        <w:t xml:space="preserve">Contrairement à l’IUT les semaines était fixe et l’ordre des cours ne </w:t>
+      </w:r>
+      <w:r>
+        <w:t>changeaient pas d’une</w:t>
+      </w:r>
+      <w:r>
+        <w:t xml:space="preserve"> semaine à l’autre, Les cours se déroul</w:t>
+      </w:r>
+      <w:r>
+        <w:t>aient</w:t>
+      </w:r>
+      <w:r>
+        <w:t xml:space="preserve"> d</w:t>
+      </w:r>
+      <w:r>
+        <w:t>u</w:t>
+      </w:r>
+      <w:r>
+        <w:t xml:space="preserve"> lundi a</w:t>
+      </w:r>
+      <w:r>
+        <w:t>u</w:t>
+      </w:r>
+      <w:r>
+        <w:t xml:space="preserve"> vendredi, de 8h à 17h maximum, on avait généralement au moins 2h de pause </w:t>
+      </w:r>
+      <w:r>
+        <w:t>à</w:t>
+      </w:r>
+      <w:r>
+        <w:t xml:space="preserve"> un endroit dans la journée, cela peut</w:t>
+      </w:r>
+      <w:r>
+        <w:t xml:space="preserve"> </w:t>
+      </w:r>
+      <w:r>
+        <w:t xml:space="preserve">être de 8h </w:t>
+      </w:r>
+      <w:r>
+        <w:t>à</w:t>
+      </w:r>
+      <w:r>
+        <w:t xml:space="preserve"> 10h ou encore de 11h à 13h par exemple le mercredi on avait cours de 11h a 17h on avait une pause de 8h à 11h.</w:t>
+      </w:r>
+    </w:p>
+    <w:p>
+      <w:r>
+        <w:t xml:space="preserve">Les professeurs </w:t>
+      </w:r>
+      <w:r>
+        <w:t>s</w:t>
+      </w:r>
+      <w:r>
+        <w:t xml:space="preserve">ont beaucoup plus </w:t>
+      </w:r>
+      <w:r>
+        <w:t>proches</w:t>
+      </w:r>
+      <w:r>
+        <w:t xml:space="preserve"> de leur</w:t>
+      </w:r>
+      <w:r>
+        <w:t>s</w:t>
+      </w:r>
+      <w:r>
+        <w:t xml:space="preserve"> étudiant</w:t>
+      </w:r>
+      <w:r>
+        <w:t>s</w:t>
+      </w:r>
+      <w:r>
+        <w:t xml:space="preserve"> qu’en France, les professeurs demandent à être tutoyer sans non plus être </w:t>
       </w:r>
       <w:r>
         <w:rPr>
@@ -178,7 +391,7 @@
         <w:t xml:space="preserve"> </w:t>
       </w:r>
       <w:r>
-        <w:t xml:space="preserve">je ne pouvais pas effectuer de stage au Canada n’ayant pas de permis de travail obligatoire pour travailler légalement au Canada, </w:t>
+        <w:t xml:space="preserve">je ne pouvais pas effectuer de stage au Canada n’ayant pas de permis de travail obligatoire pour travailler légalement, </w:t>
       </w:r>
       <w:r>
         <w:t xml:space="preserve">j’ai </w:t>
@@ -193,46 +406,178 @@
         <w:t>France, j’ai</w:t>
       </w:r>
       <w:r>
+        <w:t xml:space="preserve"> cherch</w:t>
+      </w:r>
+      <w:r>
+        <w:t>é</w:t>
+      </w:r>
+      <w:r>
+        <w:t xml:space="preserve"> une entreprise en France via des demande</w:t>
+      </w:r>
+      <w:r>
+        <w:t>s</w:t>
+      </w:r>
+      <w:r>
+        <w:t xml:space="preserve"> en ligne</w:t>
+      </w:r>
+      <w:r>
+        <w:t>, avec l’aide de mes parents et de mon IUT</w:t>
+      </w:r>
+      <w:r>
+        <w:t>,</w:t>
+      </w:r>
+      <w:r>
+        <w:t xml:space="preserve"> sur les dernière semaine de voyage j’ai finalement trouv</w:t>
+      </w:r>
+      <w:r>
+        <w:t>é</w:t>
+      </w:r>
+      <w:r>
+        <w:t xml:space="preserve"> mon stage grâce à mes parents et leur</w:t>
+      </w:r>
+      <w:r>
+        <w:t>s</w:t>
+      </w:r>
+      <w:r>
+        <w:t xml:space="preserve"> relation</w:t>
+      </w:r>
+      <w:r>
+        <w:t>s</w:t>
+      </w:r>
+      <w:r>
+        <w:t xml:space="preserve">, je travaille de 9h </w:t>
+      </w:r>
+      <w:r>
+        <w:t>à</w:t>
+      </w:r>
+      <w:r>
+        <w:t xml:space="preserve"> 12h30 et de 14h à 17h30 </w:t>
+      </w:r>
+      <w:r>
+        <w:t>,</w:t>
+      </w:r>
+      <w:r>
+        <w:t>du lundi au vendredi</w:t>
+      </w:r>
+      <w:r>
+        <w:t>,</w:t>
+      </w:r>
+      <w:r>
+        <w:t xml:space="preserve"> du 3 Juin au 9 Aout.</w:t>
+      </w:r>
+    </w:p>
+    <w:p>
+      <w:r>
         <w:t xml:space="preserve"> </w:t>
       </w:r>
       <w:r>
-        <w:t xml:space="preserve">donc </w:t>
-      </w:r>
-      <w:r>
-        <w:t>chercher une entreprise en France via des demande</w:t>
-      </w:r>
-      <w:r>
-        <w:t>s</w:t>
-      </w:r>
-      <w:r>
-        <w:t xml:space="preserve"> en ligne</w:t>
-      </w:r>
-      <w:r>
-        <w:t>, avec l’aide de mes parents et de mon IUT sur les dernière semaine de voyage j’ai finalement trouver mon stage grâce à mes parents et leur relation, je travaille de 9h a 12h30 et de 14h à 17h30 du lundi au vendredi du 3 Juin au 9 Aout.</w:t>
-      </w:r>
-    </w:p>
-    <w:p>
+        <w:t>- Vie quotidienne : climat, rythme de vie, horaires d’ouverture, transports, nourriture, loisirs, anecdotes…</w:t>
+      </w:r>
+    </w:p>
+    <w:p>
+      <w:r>
+        <w:t>Je vivais proche de mon établissement donc je me permettais de me lever assez tard, environs 30min avant le début des cours, je prenais une douche préparer m</w:t>
+      </w:r>
+      <w:r>
+        <w:t>e</w:t>
+      </w:r>
+      <w:r>
+        <w:t>s affaires de cours qui sont généralement mon PC, son chargeur et sa souris, puis je me rendais en cours avec mes amis</w:t>
+      </w:r>
+      <w:r>
+        <w:t>,</w:t>
+      </w:r>
+      <w:r>
+        <w:t xml:space="preserve"> avec qui j’étais en collocation. En </w:t>
+      </w:r>
+      <w:r>
+        <w:t>janvier</w:t>
+      </w:r>
+      <w:r>
+        <w:t xml:space="preserve"> la température extérieure était environs </w:t>
+      </w:r>
+      <w:r>
+        <w:t>de</w:t>
+      </w:r>
+      <w:r>
+        <w:t xml:space="preserve"> -15 </w:t>
+      </w:r>
+      <w:r>
+        <w:t>à -</w:t>
+      </w:r>
+      <w:r>
+        <w:t>20 dégrées, donc il fallait bien se couvrir, la température e</w:t>
+      </w:r>
+      <w:r>
+        <w:t>s</w:t>
+      </w:r>
+      <w:r>
+        <w:t>t globalement plus basse qu’en France mais le pays est moins humide ce qui fais qu’on ressent moi</w:t>
+      </w:r>
+      <w:r>
+        <w:t>n</w:t>
+      </w:r>
+      <w:r>
+        <w:t>s le froid, cela explique pourquoi à partir de mars je sortais moins couvert bien qu’il fasse encore -5. Le Cegep rest</w:t>
+      </w:r>
+      <w:r>
+        <w:t>ait</w:t>
+      </w:r>
+      <w:r>
+        <w:t xml:space="preserve"> ouvert tous les jours de 7h </w:t>
+      </w:r>
+      <w:r>
+        <w:t>à</w:t>
+      </w:r>
+      <w:r>
+        <w:t xml:space="preserve"> 20h voir même 22h sous réservation de salle</w:t>
+      </w:r>
+      <w:r>
+        <w:t>, le samedi et dimanche il rest</w:t>
+      </w:r>
+      <w:r>
+        <w:t>ait</w:t>
+      </w:r>
+      <w:r>
+        <w:t xml:space="preserve"> ouvert de 8h à 15h30. Il y avait une navette mise en place par le cegep plusieurs fois par semaine afin d’emmener les étudiant</w:t>
+      </w:r>
+      <w:r>
+        <w:t>s</w:t>
+      </w:r>
+      <w:r>
+        <w:t xml:space="preserve"> sans véhicule s’approvisionner, en revanche il est possible de conduire avec un permis français, il suffit d’acheter un véhicule d’occasion et même s’y mettre </w:t>
+      </w:r>
+      <w:r>
+        <w:t>à</w:t>
+      </w:r>
+      <w:r>
+        <w:t xml:space="preserve"> plusieurs si possible afin de diminuer le cout personnel. </w:t>
+      </w:r>
+    </w:p>
+    <w:p>
+      <w:r>
+        <w:t>La nourriture</w:t>
+      </w:r>
+      <w:r>
+        <w:t xml:space="preserve"> n’est pas autant étoffe qu’en France car oui </w:t>
+      </w:r>
+      <w:r>
+        <w:t>la France</w:t>
+      </w:r>
       <w:r>
         <w:t xml:space="preserve"> </w:t>
       </w:r>
       <w:r>
-        <w:t>- Vie quotidienne : climat, rythme de vie, horaires d’ouverture, transports, nourriture, loisirs, anecdotes…</w:t>
-      </w:r>
-    </w:p>
-    <w:p>
-      <w:r>
-        <w:t>Je vivais proche de mon établissement donc je me permettais de me lever assez tard, environs 30min avant le début des cours, je prenais une douche préparer mos affaires de cours qui sont généralement mon PC, son chargeur et sa souris, puis je me rendais en cours avec mes amis avec qui j’étais en collocation. En Janvier la température extérieure était environs a -15 – 20 dégrées, donc il fallait bien se couvrir, la température et globalement plus basse qu’en France mais le pays est moins humide ce qui fais qu’on ressent mois le froid, cela explique pourquoi à partir de mars je sortais moins couvert bien qu’il fasse encore -5. Le Cegep rester ouvert tous les jours de 7h a 20h voir même 22h sous réservation de salle</w:t>
-      </w:r>
-      <w:r>
-        <w:t xml:space="preserve">, le samedi et dimanche il rester ouvert de 8h à 15h30. Il y avait une navette mise en place par le cegep plusieurs fois par semaine afin d’emmener les étudiant sans véhicule s’approvisionner, en revanche il est possible de conduire avec un permis français, il suffit d’acheter un véhicule d’occasion et même s’y mettre a plusieurs si possible afin de diminuer le cout personnel. </w:t>
-      </w:r>
-    </w:p>
-    <w:p>
-      <w:r>
-        <w:t>La nourriture</w:t>
-      </w:r>
-      <w:r>
-        <w:t xml:space="preserve"> n’est pas autant étoffe qu’en France car oui nous somme un pays gastronomique comparé au Canada donc la plupart des produits </w:t>
+        <w:t xml:space="preserve">est </w:t>
+      </w:r>
+      <w:r>
+        <w:t>un pays gastronomique</w:t>
+      </w:r>
+      <w:r>
+        <w:t xml:space="preserve">, </w:t>
+      </w:r>
+      <w:r>
+        <w:t xml:space="preserve">comparé au Canada donc la plupart des produits </w:t>
       </w:r>
       <w:r>
         <w:t>français</w:t>
@@ -244,25 +589,65 @@
         <w:t>suffisamment</w:t>
       </w:r>
       <w:r>
-        <w:t xml:space="preserve"> de produit standard pour parvenir à avoir des repas équilibré et nourrissant, on peut aussi évoquer la spécialité du Québec, la poutine, personnellement je ne suis pas spécialement adepte de ce plat et tant donnée que le fromage utilisé n’est pas très bon mais cela reste un plat </w:t>
-      </w:r>
-      <w:proofErr w:type="spellStart"/>
-      <w:r>
-        <w:t>a</w:t>
-      </w:r>
-      <w:proofErr w:type="spellEnd"/>
+        <w:t xml:space="preserve"> de produit standard pour parvenir à avoir des repas équilibré</w:t>
+      </w:r>
+      <w:r>
+        <w:t>s</w:t>
+      </w:r>
+      <w:r>
+        <w:t xml:space="preserve"> et nourrissant</w:t>
+      </w:r>
+      <w:r>
+        <w:t>s</w:t>
+      </w:r>
+      <w:r>
+        <w:t>, on peut aussi évoquer l</w:t>
+      </w:r>
+      <w:r>
+        <w:t>es</w:t>
+      </w:r>
+      <w:r>
+        <w:t xml:space="preserve"> spécialité du Québec, la poutine, personnellement je ne suis pas spécialement adepte de ce plat et tant donné que le fromage utilisé n’est pas très bon mais cela reste un plat </w:t>
+      </w:r>
+      <w:r>
+        <w:t>à</w:t>
+      </w:r>
       <w:r>
         <w:t xml:space="preserve"> essayer en allant la bas, coté sucré le Canada possédé un autre spécialité, le sirop d’érable, je n’ai pas pu y gouté mais les personne avec qui j’ai eu l’occasion d’en parler mon tous dit d’essayer.</w:t>
       </w:r>
     </w:p>
     <w:p>
       <w:r>
-        <w:t>Le Canada étant un pays nordique et plus précisément le Québec ou j’ai résidé possède un hiver long et froid permettant des activités extérieures rare dans la globalité du territoire français telle que le sky, les randonnées en rackette, ou encore le patin à glace similaire aux rollers, je me suis penché personnellement sur le mur d’escalade du site du Cegep de Sept-Iles qui m’a permis d’effectuer une activité sportive hebdomadaire.</w:t>
-      </w:r>
-    </w:p>
-    <w:p>
-      <w:r>
-        <w:t>Les paysage à voir en randonné sont vraiment magnifique, il n’y a qu’a voir la mer du haut des montagnes ou encore les plateaux enneiger et les lacs gelés.</w:t>
+        <w:t>Le Canada étant un pays nordique et plus précisément le Québec ou j’ai résidé possède un hiver long et froid permettant des activités extérieures rare</w:t>
+      </w:r>
+      <w:r>
+        <w:t>s</w:t>
+      </w:r>
+      <w:r>
+        <w:t xml:space="preserve"> dans la globalité du territoire français telle que le sky, les randonnées en </w:t>
+      </w:r>
+      <w:r>
+        <w:t>raquettes</w:t>
+      </w:r>
+      <w:r>
+        <w:t>, ou encore le patin à glace similaire aux rollers, je me suis penché personnellement sur le mur d’escalade du site du Cegep de Sept-Iles qui m’a permis d’effectuer une activité sportive hebdomadaire.</w:t>
+      </w:r>
+    </w:p>
+    <w:p>
+      <w:r>
+        <w:t>Les paysage</w:t>
+      </w:r>
+      <w:r>
+        <w:t>s</w:t>
+      </w:r>
+      <w:r>
+        <w:t xml:space="preserve"> à voir en randonné sont vraiment magnifique, il n’y a qu’a voir la mer du haut des montagnes ou encore les plateaux enneig</w:t>
+      </w:r>
+      <w:r>
+        <w:t>és</w:t>
+      </w:r>
+      <w:r>
+        <w:t xml:space="preserve"> et les lacs gelés.</w:t>
       </w:r>
     </w:p>
     <w:p/>
@@ -273,7 +658,43 @@
     </w:p>
     <w:p>
       <w:r>
-        <w:t>J’ai pris la décision de partir début septembre lorsque que mon établissement IUT du puy en Velay nous en a parlé, il nous en avait déjà parlé l’année d’avant mais cela n’était ne faisait pas encore partie des poursuites d’étude que j’envisager. Cela dit après avoir lié des amitiés et compléter ma première année j’ai eu l’envie de voir un autre pays que la France afin de comprendre un fonctionnement différent de la France,</w:t>
+        <w:t>J’ai pris la décision de partir début septembre lorsque que mon établissement</w:t>
+      </w:r>
+      <w:r>
+        <w:t>,</w:t>
+      </w:r>
+      <w:r>
+        <w:t xml:space="preserve"> </w:t>
+      </w:r>
+      <w:r>
+        <w:t>l’</w:t>
+      </w:r>
+      <w:r>
+        <w:t>IUT du puy en Velay</w:t>
+      </w:r>
+      <w:r>
+        <w:t xml:space="preserve">, </w:t>
+      </w:r>
+      <w:r>
+        <w:t>nous en a parlé, il nous en avait déjà parlé l’année d’avant mais cela n’était ne faisait pas encore partie des poursuites d’étude</w:t>
+      </w:r>
+      <w:r>
+        <w:t xml:space="preserve">s </w:t>
+      </w:r>
+      <w:r>
+        <w:t>que j’</w:t>
+      </w:r>
+      <w:r>
+        <w:t>envisageais</w:t>
+      </w:r>
+      <w:r>
+        <w:t>. Cela dit après avoir lié des amitiés et complét</w:t>
+      </w:r>
+      <w:r>
+        <w:t>é</w:t>
+      </w:r>
+      <w:r>
+        <w:t xml:space="preserve"> ma première année j’ai eu l’envie de voir un autre pays que la France afin de comprendre un fonctionnement différent de la France,</w:t>
       </w:r>
       <w:r>
         <w:t xml:space="preserve"> j’ai beaucoup aimé découvrir un pays différent du mien.</w:t>
@@ -282,26 +703,104 @@
     <w:p>
       <w:r>
         <w:lastRenderedPageBreak/>
-        <w:t>Le voyage a été entièrement encadré par mon IUT et le Cegep dans lesquelles j’allais, mon IUT ma créer un dossier à compléter avec les différents éléments telle que les assurances ou encore le contrat pédagogique répertoriant les différences de cours afin de valider les ECTS.</w:t>
-      </w:r>
-    </w:p>
-    <w:p>
-      <w:r>
-        <w:t>D’une autre nous avons été reçus au Cegep par ses représentants qui nous ont fait visiter la ville et l’établissement jusqu’au résidence au l’on a habité nous avons aussitôt commence les démarche a compléter avec l’aide des personne sur place afin de valider notre demande auprès de l’organisme de sécurité social équivalent à la CPAM, ou encore les contrats de bail des résidences.</w:t>
-      </w:r>
-    </w:p>
-    <w:p>
-      <w:r>
-        <w:t xml:space="preserve">Avant le départ on est entre en contact avec l’aide de notre IUT avec les ancien élevé parti au Canada l’année d’avant, qui sont d’ailleurs repartie une année en même temps que nous, </w:t>
+        <w:t xml:space="preserve">Le voyage a été entièrement encadré par mon IUT et le Cegep dans lequel j’allais, mon IUT ma </w:t>
+      </w:r>
+      <w:r>
+        <w:t xml:space="preserve">créé </w:t>
+      </w:r>
+      <w:r>
+        <w:t>un dossier à compléter avec les différents éléments telle que les assurances ou encore le contrat pédagogique répertoriant les différences de cours afin de valider les ECTS.</w:t>
+      </w:r>
+    </w:p>
+    <w:p>
+      <w:r>
+        <w:t xml:space="preserve">D’une autre nous avons été reçus au Cegep par ses représentants qui nous ont fait visiter la ville et l’établissement jusqu’au résidence </w:t>
+      </w:r>
+      <w:r>
+        <w:t>où</w:t>
+      </w:r>
+      <w:r>
+        <w:t xml:space="preserve"> l’on a habité</w:t>
+      </w:r>
+      <w:r>
+        <w:t>,</w:t>
+      </w:r>
+      <w:r>
+        <w:t xml:space="preserve"> nous avons aussitôt commence les démarche</w:t>
+      </w:r>
+      <w:r>
+        <w:t>s</w:t>
+      </w:r>
+      <w:r>
+        <w:t xml:space="preserve"> a compléter avec l’aide des personne</w:t>
+      </w:r>
+      <w:r>
+        <w:t>s</w:t>
+      </w:r>
+      <w:r>
+        <w:t xml:space="preserve"> sur place afin de valider notre demande auprès de l’organisme de sécurité social équivalent à la CPAM, ou encore les contrats de bail des résidences.</w:t>
+      </w:r>
+    </w:p>
+    <w:p>
+      <w:r>
+        <w:t>Avant le départ on est entr</w:t>
+      </w:r>
+      <w:r>
+        <w:t>ée</w:t>
+      </w:r>
+      <w:r>
+        <w:t xml:space="preserve"> en contact avec l’aide de notre IUT avec </w:t>
+      </w:r>
+      <w:r>
+        <w:t>les anciens élèves</w:t>
+      </w:r>
+      <w:r>
+        <w:t xml:space="preserve"> parti au Canada l’année d’avant, qui sont d’ailleurs repartie</w:t>
+      </w:r>
+      <w:r>
+        <w:t>s</w:t>
+      </w:r>
+      <w:r>
+        <w:t xml:space="preserve"> une année en même temps que nous, </w:t>
       </w:r>
       <w:r>
         <w:t>ils nous ont</w:t>
       </w:r>
       <w:r>
-        <w:t xml:space="preserve"> expliquer plus simplement les procédure d’un point de vue élevé et nous ont montré </w:t>
-      </w:r>
-      <w:r>
-        <w:t>quelque installation du Cegep du point de vue élevé, l’un deux nous a même inviter a pratiquer l’escalade avec lui.</w:t>
+        <w:t xml:space="preserve"> expliquer plus simplement </w:t>
+      </w:r>
+      <w:r>
+        <w:t>les procédures</w:t>
+      </w:r>
+      <w:r>
+        <w:t xml:space="preserve"> d’un point de vue </w:t>
+      </w:r>
+      <w:r>
+        <w:t>élève</w:t>
+      </w:r>
+      <w:r>
+        <w:t xml:space="preserve"> et nous ont montré </w:t>
+      </w:r>
+      <w:r>
+        <w:t>quelque installation du Cegep du point de vue él</w:t>
+      </w:r>
+      <w:r>
+        <w:t>è</w:t>
+      </w:r>
+      <w:r>
+        <w:t>v</w:t>
+      </w:r>
+      <w:r>
+        <w:t>e</w:t>
+      </w:r>
+      <w:r>
+        <w:t xml:space="preserve">, l’un deux nous a même inviter </w:t>
+      </w:r>
+      <w:r>
+        <w:t>à</w:t>
+      </w:r>
+      <w:r>
+        <w:t xml:space="preserve"> pratiquer l’escalade avec lui.</w:t>
       </w:r>
     </w:p>
     <w:sectPr>

</xml_diff>